<commit_message>
Added the Performace Doc and fixed design inconsistancys
</commit_message>
<xml_diff>
--- a/- Report/1 - Design/8 - Tutorials and Progression/Tutorials and Progression.docx
+++ b/- Report/1 - Design/8 - Tutorials and Progression/Tutorials and Progression.docx
@@ -35,12 +35,14 @@
     </w:p>
     <w:p>
       <w:pPr>
-        <w:rPr>
-          <w:rFonts w:eastAsia="Calibri" w:cstheme="minorHAnsi"/>
-          <w:bCs/>
-          <w:iCs/>
-        </w:rPr>
-      </w:pPr>
+        <w:ind w:left="720"/>
+        <w:rPr>
+          <w:rFonts w:eastAsia="Calibri" w:cstheme="minorHAnsi"/>
+          <w:bCs/>
+          <w:iCs/>
+        </w:rPr>
+      </w:pPr>
+      <w:bookmarkStart w:id="0" w:name="_GoBack"/>
       <w:r>
         <w:rPr>
           <w:rFonts w:eastAsia="Calibri" w:cstheme="minorHAnsi"/>
@@ -73,6 +75,7 @@
         </w:rPr>
         <w:t xml:space="preserve"> The basics of movement and weapon usage we hope to convey in an implicit manor. This does always run the risk of making the player unaware or curtain required skills however for this we will be implementing skill gates in some cases, locking the players progression until they understand a mechanic well enough to continue.</w:t>
       </w:r>
+      <w:bookmarkEnd w:id="0"/>
     </w:p>
     <w:p>
       <w:pPr>
@@ -164,8 +167,16 @@
         </w:rPr>
         <w:t>in the segments of the levels that require them.</w:t>
       </w:r>
-      <w:bookmarkStart w:id="0" w:name="_GoBack"/>
-      <w:bookmarkEnd w:id="0"/>
+    </w:p>
+    <w:p>
+      <w:pPr>
+        <w:ind w:left="1440"/>
+        <w:rPr>
+          <w:rFonts w:ascii="Calibri" w:eastAsia="Calibri" w:hAnsi="Calibri" w:cs="Calibri"/>
+          <w:bCs/>
+          <w:iCs/>
+        </w:rPr>
+      </w:pPr>
     </w:p>
     <w:p>
       <w:pPr>
@@ -203,17 +214,7 @@
           <w:sz w:val="28"/>
           <w:szCs w:val="28"/>
         </w:rPr>
-        <w:t>Shield</w:t>
-      </w:r>
-      <w:r>
-        <w:rPr>
-          <w:rFonts w:eastAsia="Calibri" w:cstheme="minorHAnsi"/>
-          <w:b/>
-          <w:iCs/>
-          <w:sz w:val="28"/>
-          <w:szCs w:val="28"/>
-        </w:rPr>
-        <w:t>:</w:t>
+        <w:t>Shield:</w:t>
       </w:r>
     </w:p>
     <w:p>
@@ -296,147 +297,60 @@
     </w:p>
     <w:p>
       <w:pPr>
-        <w:rPr>
-          <w:rFonts w:ascii="Calibri" w:eastAsia="Calibri" w:hAnsi="Calibri" w:cs="Calibri"/>
-          <w:bCs/>
-          <w:iCs/>
-        </w:rPr>
-      </w:pPr>
-      <w:r>
-        <w:rPr>
-          <w:rFonts w:eastAsia="Calibri" w:cstheme="minorHAnsi"/>
+        <w:ind w:left="1440"/>
+        <w:rPr>
+          <w:rFonts w:ascii="Agency FB" w:eastAsia="Calibri" w:hAnsi="Agency FB" w:cs="Calibri"/>
           <w:b/>
           <w:iCs/>
           <w:sz w:val="48"/>
           <w:szCs w:val="48"/>
         </w:rPr>
-        <w:tab/>
-      </w:r>
-      <w:r>
-        <w:rPr>
-          <w:rFonts w:eastAsia="Calibri" w:cstheme="minorHAnsi"/>
-          <w:b/>
-          <w:iCs/>
-          <w:sz w:val="28"/>
-          <w:szCs w:val="28"/>
-        </w:rPr>
-        <w:t xml:space="preserve">The </w:t>
-      </w:r>
-      <w:r>
-        <w:rPr>
-          <w:rFonts w:eastAsia="Calibri" w:cstheme="minorHAnsi"/>
-          <w:b/>
-          <w:iCs/>
-          <w:sz w:val="28"/>
-          <w:szCs w:val="28"/>
-        </w:rPr>
-        <w:t>Scythe</w:t>
-      </w:r>
-      <w:r>
-        <w:rPr>
-          <w:rFonts w:eastAsia="Calibri" w:cstheme="minorHAnsi"/>
-          <w:b/>
-          <w:iCs/>
-          <w:sz w:val="28"/>
-          <w:szCs w:val="28"/>
-        </w:rPr>
-        <w:t>:</w:t>
-      </w:r>
-    </w:p>
-    <w:p>
-      <w:pPr>
-        <w:ind w:left="1440"/>
-        <w:rPr>
-          <w:rFonts w:ascii="Agency FB" w:eastAsia="Calibri" w:hAnsi="Agency FB" w:cs="Calibri"/>
+      </w:pPr>
+    </w:p>
+    <w:p>
+      <w:pPr>
+        <w:rPr>
+          <w:rFonts w:ascii="Calibri" w:eastAsia="Calibri" w:hAnsi="Calibri" w:cs="Calibri"/>
+          <w:bCs/>
+          <w:iCs/>
+        </w:rPr>
+      </w:pPr>
+      <w:r>
+        <w:rPr>
+          <w:rFonts w:eastAsia="Calibri" w:cstheme="minorHAnsi"/>
           <w:b/>
           <w:iCs/>
           <w:sz w:val="48"/>
           <w:szCs w:val="48"/>
         </w:rPr>
-      </w:pPr>
-      <w:r>
-        <w:rPr>
-          <w:rFonts w:ascii="Calibri" w:eastAsia="Calibri" w:hAnsi="Calibri" w:cs="Calibri"/>
-          <w:bCs/>
-          <w:iCs/>
-        </w:rPr>
-        <w:t xml:space="preserve">The scythe is another simple weapon, so giving it as the third item is wise. Having the player collide with a zipline to progress will explain the special feature of the weapon. The wide hit arc, hitbox and life-steal will be shown through combat with swarms of weak enemies, like </w:t>
-      </w:r>
-      <w:r>
-        <w:rPr>
-          <w:rFonts w:ascii="Calibri" w:eastAsia="Calibri" w:hAnsi="Calibri" w:cs="Calibri"/>
-          <w:bCs/>
-          <w:iCs/>
-        </w:rPr>
-        <w:t>Lobuzz</w:t>
-      </w:r>
-      <w:r>
-        <w:rPr>
-          <w:rFonts w:ascii="Calibri" w:eastAsia="Calibri" w:hAnsi="Calibri" w:cs="Calibri"/>
-          <w:bCs/>
-          <w:iCs/>
-        </w:rPr>
-        <w:t xml:space="preserve"> and Dizzy Chargers</w:t>
-      </w:r>
-      <w:r>
-        <w:rPr>
-          <w:rFonts w:ascii="Calibri" w:eastAsia="Calibri" w:hAnsi="Calibri" w:cs="Calibri"/>
-          <w:bCs/>
-          <w:iCs/>
-        </w:rPr>
-        <w:t>, on using the weapon like this</w:t>
-      </w:r>
-      <w:r>
-        <w:rPr>
-          <w:rFonts w:ascii="Calibri" w:eastAsia="Calibri" w:hAnsi="Calibri" w:cs="Calibri"/>
-          <w:bCs/>
-          <w:iCs/>
-        </w:rPr>
-        <w:t>,</w:t>
-      </w:r>
-      <w:r>
-        <w:rPr>
-          <w:rFonts w:ascii="Calibri" w:eastAsia="Calibri" w:hAnsi="Calibri" w:cs="Calibri"/>
-          <w:bCs/>
-          <w:iCs/>
-        </w:rPr>
-        <w:t xml:space="preserve"> clear indications that it is affecting player health will be shown</w:t>
-      </w:r>
-      <w:r>
-        <w:rPr>
-          <w:rFonts w:ascii="Calibri" w:eastAsia="Calibri" w:hAnsi="Calibri" w:cs="Calibri"/>
-          <w:bCs/>
-          <w:iCs/>
-        </w:rPr>
-        <w:t>.</w:t>
-      </w:r>
-    </w:p>
-    <w:p>
-      <w:pPr>
-        <w:rPr>
-          <w:rFonts w:eastAsia="Calibri" w:cstheme="minorHAnsi"/>
-          <w:b/>
-          <w:iCs/>
-          <w:sz w:val="28"/>
-          <w:szCs w:val="28"/>
-        </w:rPr>
-      </w:pPr>
-      <w:r>
-        <w:rPr>
-          <w:rFonts w:eastAsia="Calibri" w:cstheme="minorHAnsi"/>
-          <w:b/>
-          <w:iCs/>
-          <w:sz w:val="28"/>
-          <w:szCs w:val="28"/>
-        </w:rPr>
-        <w:br w:type="page"/>
-      </w:r>
-    </w:p>
-    <w:p>
-      <w:pPr>
-        <w:ind w:firstLine="720"/>
-        <w:rPr>
-          <w:rFonts w:eastAsia="Calibri" w:cstheme="minorHAnsi"/>
+        <w:tab/>
+      </w:r>
+      <w:r>
+        <w:rPr>
+          <w:rFonts w:eastAsia="Calibri" w:cstheme="minorHAnsi"/>
+          <w:b/>
+          <w:iCs/>
+          <w:sz w:val="28"/>
+          <w:szCs w:val="28"/>
+        </w:rPr>
+        <w:t xml:space="preserve">The </w:t>
+      </w:r>
+      <w:r>
+        <w:rPr>
+          <w:rFonts w:eastAsia="Calibri" w:cstheme="minorHAnsi"/>
+          <w:b/>
+          <w:iCs/>
+          <w:sz w:val="28"/>
+          <w:szCs w:val="28"/>
+        </w:rPr>
+        <w:t>Scythe:</w:t>
+      </w:r>
+    </w:p>
+    <w:p>
+      <w:pPr>
+        <w:ind w:left="1440"/>
+        <w:rPr>
+          <w:rFonts w:ascii="Agency FB" w:eastAsia="Calibri" w:hAnsi="Agency FB" w:cs="Calibri"/>
           <w:b/>
           <w:iCs/>
           <w:sz w:val="48"/>
@@ -445,6 +359,95 @@
       </w:pPr>
       <w:r>
         <w:rPr>
+          <w:rFonts w:ascii="Calibri" w:eastAsia="Calibri" w:hAnsi="Calibri" w:cs="Calibri"/>
+          <w:bCs/>
+          <w:iCs/>
+        </w:rPr>
+        <w:t xml:space="preserve">The scythe is another simple weapon, so giving it as the third item is wise. Having the player collide with a zipline to progress will explain the special feature of the weapon. The wide hit arc, hitbox and life-steal will be shown through combat with swarms of weak enemies, like </w:t>
+      </w:r>
+      <w:r>
+        <w:rPr>
+          <w:rFonts w:ascii="Calibri" w:eastAsia="Calibri" w:hAnsi="Calibri" w:cs="Calibri"/>
+          <w:bCs/>
+          <w:iCs/>
+        </w:rPr>
+        <w:t>Lobuzz</w:t>
+      </w:r>
+      <w:r>
+        <w:rPr>
+          <w:rFonts w:ascii="Calibri" w:eastAsia="Calibri" w:hAnsi="Calibri" w:cs="Calibri"/>
+          <w:bCs/>
+          <w:iCs/>
+        </w:rPr>
+        <w:t xml:space="preserve"> and Dizzy Chargers</w:t>
+      </w:r>
+      <w:r>
+        <w:rPr>
+          <w:rFonts w:ascii="Calibri" w:eastAsia="Calibri" w:hAnsi="Calibri" w:cs="Calibri"/>
+          <w:bCs/>
+          <w:iCs/>
+        </w:rPr>
+        <w:t>, on using the weapon like this</w:t>
+      </w:r>
+      <w:r>
+        <w:rPr>
+          <w:rFonts w:ascii="Calibri" w:eastAsia="Calibri" w:hAnsi="Calibri" w:cs="Calibri"/>
+          <w:bCs/>
+          <w:iCs/>
+        </w:rPr>
+        <w:t>,</w:t>
+      </w:r>
+      <w:r>
+        <w:rPr>
+          <w:rFonts w:ascii="Calibri" w:eastAsia="Calibri" w:hAnsi="Calibri" w:cs="Calibri"/>
+          <w:bCs/>
+          <w:iCs/>
+        </w:rPr>
+        <w:t xml:space="preserve"> clear indications that it is affecting player health will be shown</w:t>
+      </w:r>
+      <w:r>
+        <w:rPr>
+          <w:rFonts w:ascii="Calibri" w:eastAsia="Calibri" w:hAnsi="Calibri" w:cs="Calibri"/>
+          <w:bCs/>
+          <w:iCs/>
+        </w:rPr>
+        <w:t>.</w:t>
+      </w:r>
+    </w:p>
+    <w:p>
+      <w:pPr>
+        <w:rPr>
+          <w:rFonts w:eastAsia="Calibri" w:cstheme="minorHAnsi"/>
+          <w:b/>
+          <w:iCs/>
+          <w:sz w:val="28"/>
+          <w:szCs w:val="28"/>
+        </w:rPr>
+      </w:pPr>
+      <w:r>
+        <w:rPr>
+          <w:rFonts w:eastAsia="Calibri" w:cstheme="minorHAnsi"/>
+          <w:b/>
+          <w:iCs/>
+          <w:sz w:val="28"/>
+          <w:szCs w:val="28"/>
+        </w:rPr>
+        <w:br w:type="page"/>
+      </w:r>
+    </w:p>
+    <w:p>
+      <w:pPr>
+        <w:ind w:firstLine="720"/>
+        <w:rPr>
+          <w:rFonts w:eastAsia="Calibri" w:cstheme="minorHAnsi"/>
+          <w:b/>
+          <w:iCs/>
+          <w:sz w:val="48"/>
+          <w:szCs w:val="48"/>
+        </w:rPr>
+      </w:pPr>
+      <w:r>
+        <w:rPr>
           <w:rFonts w:eastAsia="Calibri" w:cstheme="minorHAnsi"/>
           <w:b/>
           <w:iCs/>
@@ -462,17 +465,7 @@
           <w:sz w:val="28"/>
           <w:szCs w:val="28"/>
         </w:rPr>
-        <w:t>Grapple-shot</w:t>
-      </w:r>
-      <w:r>
-        <w:rPr>
-          <w:rFonts w:eastAsia="Calibri" w:cstheme="minorHAnsi"/>
-          <w:b/>
-          <w:iCs/>
-          <w:sz w:val="28"/>
-          <w:szCs w:val="28"/>
-        </w:rPr>
-        <w:t>:</w:t>
+        <w:t>Grapple-shot:</w:t>
       </w:r>
     </w:p>
     <w:p>

</xml_diff>